<commit_message>
Nove funkcije i procedure
</commit_message>
<xml_diff>
--- a/Baze_za_vjezbanje_s_predavanja/SQL funkcije, procedure i okidači.docx
+++ b/Baze_za_vjezbanje_s_predavanja/SQL funkcije, procedure i okidači.docx
@@ -58,6 +58,1582 @@
           <w:sz w:val="32"/>
           <w:szCs w:val="32"/>
         </w:rPr>
+        <w:t xml:space="preserve">#minimalni oblik </w:t>
+      </w:r>
+      <w:proofErr w:type="spellStart"/>
+      <w:r>
+        <w:rPr>
+          <w:rFonts w:ascii="Consolas" w:hAnsi="Consolas" w:cs="Consolas"/>
+          <w:color w:val="808080"/>
+          <w:sz w:val="32"/>
+          <w:szCs w:val="32"/>
+        </w:rPr>
+        <w:t>selekt</w:t>
+      </w:r>
+      <w:proofErr w:type="spellEnd"/>
+      <w:r>
+        <w:rPr>
+          <w:rFonts w:ascii="Consolas" w:hAnsi="Consolas" w:cs="Consolas"/>
+          <w:color w:val="808080"/>
+          <w:sz w:val="32"/>
+          <w:szCs w:val="32"/>
+        </w:rPr>
+        <w:t xml:space="preserve"> naredbe</w:t>
+      </w:r>
+    </w:p>
+    <w:p>
+      <w:pPr>
+        <w:autoSpaceDE w:val="0"/>
+        <w:autoSpaceDN w:val="0"/>
+        <w:adjustRightInd w:val="0"/>
+        <w:spacing w:after="0" w:line="240" w:lineRule="auto"/>
+        <w:rPr>
+          <w:rFonts w:ascii="Consolas" w:hAnsi="Consolas" w:cs="Consolas"/>
+          <w:sz w:val="32"/>
+          <w:szCs w:val="32"/>
+        </w:rPr>
+      </w:pPr>
+      <w:proofErr w:type="spellStart"/>
+      <w:r>
+        <w:rPr>
+          <w:rFonts w:ascii="Consolas" w:hAnsi="Consolas" w:cs="Consolas"/>
+          <w:b/>
+          <w:bCs/>
+          <w:color w:val="800000"/>
+          <w:sz w:val="32"/>
+          <w:szCs w:val="32"/>
+        </w:rPr>
+        <w:t>select</w:t>
+      </w:r>
+      <w:proofErr w:type="spellEnd"/>
+      <w:r>
+        <w:rPr>
+          <w:rFonts w:ascii="Consolas" w:hAnsi="Consolas" w:cs="Consolas"/>
+          <w:color w:val="000000"/>
+          <w:sz w:val="32"/>
+          <w:szCs w:val="32"/>
+        </w:rPr>
+        <w:t xml:space="preserve"> </w:t>
+      </w:r>
+      <w:proofErr w:type="spellStart"/>
+      <w:r>
+        <w:rPr>
+          <w:rFonts w:ascii="Consolas" w:hAnsi="Consolas" w:cs="Consolas"/>
+          <w:b/>
+          <w:bCs/>
+          <w:color w:val="000080"/>
+          <w:sz w:val="32"/>
+          <w:szCs w:val="32"/>
+        </w:rPr>
+        <w:t>now</w:t>
+      </w:r>
+      <w:proofErr w:type="spellEnd"/>
+      <w:r>
+        <w:rPr>
+          <w:rFonts w:ascii="Consolas" w:hAnsi="Consolas" w:cs="Consolas"/>
+          <w:color w:val="000000"/>
+          <w:sz w:val="32"/>
+          <w:szCs w:val="32"/>
+        </w:rPr>
+        <w:t>()</w:t>
+      </w:r>
+      <w:r>
+        <w:rPr>
+          <w:rFonts w:ascii="Consolas" w:hAnsi="Consolas" w:cs="Consolas"/>
+          <w:color w:val="FF0000"/>
+          <w:sz w:val="32"/>
+          <w:szCs w:val="32"/>
+        </w:rPr>
+        <w:t>;</w:t>
+      </w:r>
+    </w:p>
+    <w:p>
+      <w:pPr>
+        <w:autoSpaceDE w:val="0"/>
+        <w:autoSpaceDN w:val="0"/>
+        <w:adjustRightInd w:val="0"/>
+        <w:spacing w:after="0" w:line="240" w:lineRule="auto"/>
+        <w:rPr>
+          <w:rFonts w:ascii="Consolas" w:hAnsi="Consolas" w:cs="Consolas"/>
+          <w:sz w:val="32"/>
+          <w:szCs w:val="32"/>
+        </w:rPr>
+      </w:pPr>
+    </w:p>
+    <w:p>
+      <w:pPr>
+        <w:autoSpaceDE w:val="0"/>
+        <w:autoSpaceDN w:val="0"/>
+        <w:adjustRightInd w:val="0"/>
+        <w:spacing w:after="0" w:line="240" w:lineRule="auto"/>
+        <w:rPr>
+          <w:rFonts w:ascii="Consolas" w:hAnsi="Consolas" w:cs="Consolas"/>
+          <w:sz w:val="32"/>
+          <w:szCs w:val="32"/>
+        </w:rPr>
+      </w:pPr>
+      <w:r>
+        <w:rPr>
+          <w:rFonts w:ascii="Consolas" w:hAnsi="Consolas" w:cs="Consolas"/>
+          <w:color w:val="808080"/>
+          <w:sz w:val="32"/>
+          <w:szCs w:val="32"/>
+        </w:rPr>
+        <w:t xml:space="preserve">#funkcije u </w:t>
+      </w:r>
+      <w:proofErr w:type="spellStart"/>
+      <w:r>
+        <w:rPr>
+          <w:rFonts w:ascii="Consolas" w:hAnsi="Consolas" w:cs="Consolas"/>
+          <w:color w:val="808080"/>
+          <w:sz w:val="32"/>
+          <w:szCs w:val="32"/>
+        </w:rPr>
+        <w:t>mariadb</w:t>
+      </w:r>
+      <w:proofErr w:type="spellEnd"/>
+    </w:p>
+    <w:p>
+      <w:pPr>
+        <w:autoSpaceDE w:val="0"/>
+        <w:autoSpaceDN w:val="0"/>
+        <w:adjustRightInd w:val="0"/>
+        <w:spacing w:after="0" w:line="240" w:lineRule="auto"/>
+        <w:rPr>
+          <w:rFonts w:ascii="Consolas" w:hAnsi="Consolas" w:cs="Consolas"/>
+          <w:sz w:val="32"/>
+          <w:szCs w:val="32"/>
+        </w:rPr>
+      </w:pPr>
+      <w:r>
+        <w:rPr>
+          <w:rFonts w:ascii="Consolas" w:hAnsi="Consolas" w:cs="Consolas"/>
+          <w:color w:val="808080"/>
+          <w:sz w:val="32"/>
+          <w:szCs w:val="32"/>
+        </w:rPr>
+        <w:t>#https://mariadb.com/kb/en/built-in-functions/</w:t>
+      </w:r>
+    </w:p>
+    <w:p>
+      <w:pPr>
+        <w:autoSpaceDE w:val="0"/>
+        <w:autoSpaceDN w:val="0"/>
+        <w:adjustRightInd w:val="0"/>
+        <w:spacing w:after="0" w:line="240" w:lineRule="auto"/>
+        <w:rPr>
+          <w:rFonts w:ascii="Consolas" w:hAnsi="Consolas" w:cs="Consolas"/>
+          <w:sz w:val="32"/>
+          <w:szCs w:val="32"/>
+        </w:rPr>
+      </w:pPr>
+    </w:p>
+    <w:p>
+      <w:pPr>
+        <w:autoSpaceDE w:val="0"/>
+        <w:autoSpaceDN w:val="0"/>
+        <w:adjustRightInd w:val="0"/>
+        <w:spacing w:after="0" w:line="240" w:lineRule="auto"/>
+        <w:rPr>
+          <w:rFonts w:ascii="Consolas" w:hAnsi="Consolas" w:cs="Consolas"/>
+          <w:sz w:val="32"/>
+          <w:szCs w:val="32"/>
+        </w:rPr>
+      </w:pPr>
+      <w:r>
+        <w:rPr>
+          <w:rFonts w:ascii="Consolas" w:hAnsi="Consolas" w:cs="Consolas"/>
+          <w:color w:val="808080"/>
+          <w:sz w:val="32"/>
+          <w:szCs w:val="32"/>
+        </w:rPr>
+        <w:t>#</w:t>
+      </w:r>
+      <w:proofErr w:type="spellStart"/>
+      <w:r>
+        <w:rPr>
+          <w:rFonts w:ascii="Consolas" w:hAnsi="Consolas" w:cs="Consolas"/>
+          <w:color w:val="808080"/>
+          <w:sz w:val="32"/>
+          <w:szCs w:val="32"/>
+        </w:rPr>
+        <w:t>fukcija</w:t>
+      </w:r>
+      <w:proofErr w:type="spellEnd"/>
+      <w:r>
+        <w:rPr>
+          <w:rFonts w:ascii="Consolas" w:hAnsi="Consolas" w:cs="Consolas"/>
+          <w:color w:val="808080"/>
+          <w:sz w:val="32"/>
+          <w:szCs w:val="32"/>
+        </w:rPr>
+        <w:t xml:space="preserve"> koja ispisuje samo mala slova</w:t>
+      </w:r>
+    </w:p>
+    <w:p>
+      <w:pPr>
+        <w:autoSpaceDE w:val="0"/>
+        <w:autoSpaceDN w:val="0"/>
+        <w:adjustRightInd w:val="0"/>
+        <w:spacing w:after="0" w:line="240" w:lineRule="auto"/>
+        <w:rPr>
+          <w:rFonts w:ascii="Consolas" w:hAnsi="Consolas" w:cs="Consolas"/>
+          <w:color w:val="FF0000"/>
+          <w:sz w:val="32"/>
+          <w:szCs w:val="32"/>
+        </w:rPr>
+      </w:pPr>
+      <w:proofErr w:type="spellStart"/>
+      <w:r>
+        <w:rPr>
+          <w:rFonts w:ascii="Consolas" w:hAnsi="Consolas" w:cs="Consolas"/>
+          <w:b/>
+          <w:bCs/>
+          <w:color w:val="800000"/>
+          <w:sz w:val="32"/>
+          <w:szCs w:val="32"/>
+        </w:rPr>
+        <w:t>select</w:t>
+      </w:r>
+      <w:proofErr w:type="spellEnd"/>
+      <w:r>
+        <w:rPr>
+          <w:rFonts w:ascii="Consolas" w:hAnsi="Consolas" w:cs="Consolas"/>
+          <w:color w:val="000000"/>
+          <w:sz w:val="32"/>
+          <w:szCs w:val="32"/>
+        </w:rPr>
+        <w:t xml:space="preserve"> </w:t>
+      </w:r>
+      <w:proofErr w:type="spellStart"/>
+      <w:r>
+        <w:rPr>
+          <w:rFonts w:ascii="Consolas" w:hAnsi="Consolas" w:cs="Consolas"/>
+          <w:b/>
+          <w:bCs/>
+          <w:color w:val="000080"/>
+          <w:sz w:val="32"/>
+          <w:szCs w:val="32"/>
+        </w:rPr>
+        <w:t>lower</w:t>
+      </w:r>
+      <w:proofErr w:type="spellEnd"/>
+      <w:r>
+        <w:rPr>
+          <w:rFonts w:ascii="Consolas" w:hAnsi="Consolas" w:cs="Consolas"/>
+          <w:color w:val="000000"/>
+          <w:sz w:val="32"/>
+          <w:szCs w:val="32"/>
+        </w:rPr>
+        <w:t xml:space="preserve">(ime) </w:t>
+      </w:r>
+      <w:proofErr w:type="spellStart"/>
+      <w:r>
+        <w:rPr>
+          <w:rFonts w:ascii="Consolas" w:hAnsi="Consolas" w:cs="Consolas"/>
+          <w:b/>
+          <w:bCs/>
+          <w:color w:val="800000"/>
+          <w:sz w:val="32"/>
+          <w:szCs w:val="32"/>
+        </w:rPr>
+        <w:t>from</w:t>
+      </w:r>
+      <w:proofErr w:type="spellEnd"/>
+      <w:r>
+        <w:rPr>
+          <w:rFonts w:ascii="Consolas" w:hAnsi="Consolas" w:cs="Consolas"/>
+          <w:color w:val="000000"/>
+          <w:sz w:val="32"/>
+          <w:szCs w:val="32"/>
+        </w:rPr>
+        <w:t xml:space="preserve"> osoba</w:t>
+      </w:r>
+      <w:r>
+        <w:rPr>
+          <w:rFonts w:ascii="Consolas" w:hAnsi="Consolas" w:cs="Consolas"/>
+          <w:color w:val="FF0000"/>
+          <w:sz w:val="32"/>
+          <w:szCs w:val="32"/>
+        </w:rPr>
+        <w:t>;</w:t>
+      </w:r>
+    </w:p>
+    <w:p>
+      <w:pPr>
+        <w:autoSpaceDE w:val="0"/>
+        <w:autoSpaceDN w:val="0"/>
+        <w:adjustRightInd w:val="0"/>
+        <w:spacing w:after="0" w:line="240" w:lineRule="auto"/>
+        <w:rPr>
+          <w:rFonts w:ascii="Consolas" w:hAnsi="Consolas" w:cs="Consolas"/>
+          <w:color w:val="FF0000"/>
+          <w:sz w:val="32"/>
+          <w:szCs w:val="32"/>
+        </w:rPr>
+      </w:pPr>
+    </w:p>
+    <w:p>
+      <w:pPr>
+        <w:autoSpaceDE w:val="0"/>
+        <w:autoSpaceDN w:val="0"/>
+        <w:adjustRightInd w:val="0"/>
+        <w:spacing w:after="0" w:line="240" w:lineRule="auto"/>
+        <w:rPr>
+          <w:rFonts w:ascii="Consolas" w:hAnsi="Consolas" w:cs="Consolas"/>
+          <w:sz w:val="32"/>
+          <w:szCs w:val="32"/>
+        </w:rPr>
+      </w:pPr>
+      <w:r>
+        <w:rPr>
+          <w:rFonts w:ascii="Consolas" w:hAnsi="Consolas" w:cs="Consolas"/>
+          <w:color w:val="808080"/>
+          <w:sz w:val="32"/>
+          <w:szCs w:val="32"/>
+        </w:rPr>
+        <w:t>#ispis samo prvog slova iz imena, pretvoren u malo</w:t>
+      </w:r>
+    </w:p>
+    <w:p>
+      <w:pPr>
+        <w:autoSpaceDE w:val="0"/>
+        <w:autoSpaceDN w:val="0"/>
+        <w:adjustRightInd w:val="0"/>
+        <w:spacing w:after="0" w:line="240" w:lineRule="auto"/>
+        <w:rPr>
+          <w:rFonts w:ascii="Consolas" w:hAnsi="Consolas" w:cs="Consolas"/>
+          <w:color w:val="FF0000"/>
+          <w:sz w:val="32"/>
+          <w:szCs w:val="32"/>
+        </w:rPr>
+      </w:pPr>
+      <w:proofErr w:type="spellStart"/>
+      <w:r>
+        <w:rPr>
+          <w:rFonts w:ascii="Consolas" w:hAnsi="Consolas" w:cs="Consolas"/>
+          <w:b/>
+          <w:bCs/>
+          <w:color w:val="800000"/>
+          <w:sz w:val="32"/>
+          <w:szCs w:val="32"/>
+        </w:rPr>
+        <w:t>select</w:t>
+      </w:r>
+      <w:proofErr w:type="spellEnd"/>
+      <w:r>
+        <w:rPr>
+          <w:rFonts w:ascii="Consolas" w:hAnsi="Consolas" w:cs="Consolas"/>
+          <w:color w:val="000000"/>
+          <w:sz w:val="32"/>
+          <w:szCs w:val="32"/>
+        </w:rPr>
+        <w:t xml:space="preserve"> </w:t>
+      </w:r>
+      <w:proofErr w:type="spellStart"/>
+      <w:r>
+        <w:rPr>
+          <w:rFonts w:ascii="Consolas" w:hAnsi="Consolas" w:cs="Consolas"/>
+          <w:b/>
+          <w:bCs/>
+          <w:color w:val="800000"/>
+          <w:sz w:val="32"/>
+          <w:szCs w:val="32"/>
+        </w:rPr>
+        <w:t>left</w:t>
+      </w:r>
+      <w:proofErr w:type="spellEnd"/>
+      <w:r>
+        <w:rPr>
+          <w:rFonts w:ascii="Consolas" w:hAnsi="Consolas" w:cs="Consolas"/>
+          <w:color w:val="000000"/>
+          <w:sz w:val="32"/>
+          <w:szCs w:val="32"/>
+        </w:rPr>
+        <w:t>(</w:t>
+      </w:r>
+      <w:proofErr w:type="spellStart"/>
+      <w:r>
+        <w:rPr>
+          <w:rFonts w:ascii="Consolas" w:hAnsi="Consolas" w:cs="Consolas"/>
+          <w:b/>
+          <w:bCs/>
+          <w:color w:val="000080"/>
+          <w:sz w:val="32"/>
+          <w:szCs w:val="32"/>
+        </w:rPr>
+        <w:t>lower</w:t>
+      </w:r>
+      <w:proofErr w:type="spellEnd"/>
+      <w:r>
+        <w:rPr>
+          <w:rFonts w:ascii="Consolas" w:hAnsi="Consolas" w:cs="Consolas"/>
+          <w:color w:val="000000"/>
+          <w:sz w:val="32"/>
+          <w:szCs w:val="32"/>
+        </w:rPr>
+        <w:t>(ime),</w:t>
+      </w:r>
+      <w:r>
+        <w:rPr>
+          <w:rFonts w:ascii="Consolas" w:hAnsi="Consolas" w:cs="Consolas"/>
+          <w:color w:val="0000FF"/>
+          <w:sz w:val="32"/>
+          <w:szCs w:val="32"/>
+        </w:rPr>
+        <w:t>1</w:t>
+      </w:r>
+      <w:r>
+        <w:rPr>
+          <w:rFonts w:ascii="Consolas" w:hAnsi="Consolas" w:cs="Consolas"/>
+          <w:color w:val="000000"/>
+          <w:sz w:val="32"/>
+          <w:szCs w:val="32"/>
+        </w:rPr>
+        <w:t xml:space="preserve">) </w:t>
+      </w:r>
+      <w:proofErr w:type="spellStart"/>
+      <w:r>
+        <w:rPr>
+          <w:rFonts w:ascii="Consolas" w:hAnsi="Consolas" w:cs="Consolas"/>
+          <w:b/>
+          <w:bCs/>
+          <w:color w:val="800000"/>
+          <w:sz w:val="32"/>
+          <w:szCs w:val="32"/>
+        </w:rPr>
+        <w:t>from</w:t>
+      </w:r>
+      <w:proofErr w:type="spellEnd"/>
+      <w:r>
+        <w:rPr>
+          <w:rFonts w:ascii="Consolas" w:hAnsi="Consolas" w:cs="Consolas"/>
+          <w:color w:val="000000"/>
+          <w:sz w:val="32"/>
+          <w:szCs w:val="32"/>
+        </w:rPr>
+        <w:t xml:space="preserve"> osoba</w:t>
+      </w:r>
+      <w:r>
+        <w:rPr>
+          <w:rFonts w:ascii="Consolas" w:hAnsi="Consolas" w:cs="Consolas"/>
+          <w:color w:val="FF0000"/>
+          <w:sz w:val="32"/>
+          <w:szCs w:val="32"/>
+        </w:rPr>
+        <w:t>;</w:t>
+      </w:r>
+    </w:p>
+    <w:p>
+      <w:pPr>
+        <w:autoSpaceDE w:val="0"/>
+        <w:autoSpaceDN w:val="0"/>
+        <w:adjustRightInd w:val="0"/>
+        <w:spacing w:after="0" w:line="240" w:lineRule="auto"/>
+        <w:rPr>
+          <w:rFonts w:ascii="Consolas" w:hAnsi="Consolas" w:cs="Consolas"/>
+          <w:color w:val="FF0000"/>
+          <w:sz w:val="32"/>
+          <w:szCs w:val="32"/>
+        </w:rPr>
+      </w:pPr>
+    </w:p>
+    <w:p>
+      <w:pPr>
+        <w:autoSpaceDE w:val="0"/>
+        <w:autoSpaceDN w:val="0"/>
+        <w:adjustRightInd w:val="0"/>
+        <w:spacing w:after="0" w:line="240" w:lineRule="auto"/>
+        <w:rPr>
+          <w:rFonts w:ascii="Consolas" w:hAnsi="Consolas" w:cs="Consolas"/>
+          <w:color w:val="808080"/>
+          <w:sz w:val="32"/>
+          <w:szCs w:val="32"/>
+        </w:rPr>
+      </w:pPr>
+    </w:p>
+    <w:p>
+      <w:pPr>
+        <w:autoSpaceDE w:val="0"/>
+        <w:autoSpaceDN w:val="0"/>
+        <w:adjustRightInd w:val="0"/>
+        <w:spacing w:after="0" w:line="240" w:lineRule="auto"/>
+        <w:rPr>
+          <w:rFonts w:ascii="Consolas" w:hAnsi="Consolas" w:cs="Consolas"/>
+          <w:sz w:val="32"/>
+          <w:szCs w:val="32"/>
+        </w:rPr>
+      </w:pPr>
+      <w:r>
+        <w:rPr>
+          <w:rFonts w:ascii="Consolas" w:hAnsi="Consolas" w:cs="Consolas"/>
+          <w:color w:val="808080"/>
+          <w:sz w:val="32"/>
+          <w:szCs w:val="32"/>
+        </w:rPr>
+        <w:t xml:space="preserve">#ispis prvog slova imena i prezimena radi kreiranja maila, </w:t>
+      </w:r>
+    </w:p>
+    <w:p>
+      <w:pPr>
+        <w:autoSpaceDE w:val="0"/>
+        <w:autoSpaceDN w:val="0"/>
+        <w:adjustRightInd w:val="0"/>
+        <w:spacing w:after="0" w:line="240" w:lineRule="auto"/>
+        <w:rPr>
+          <w:rFonts w:ascii="Consolas" w:hAnsi="Consolas" w:cs="Consolas"/>
+          <w:sz w:val="32"/>
+          <w:szCs w:val="32"/>
+        </w:rPr>
+      </w:pPr>
+      <w:r>
+        <w:rPr>
+          <w:rFonts w:ascii="Consolas" w:hAnsi="Consolas" w:cs="Consolas"/>
+          <w:color w:val="808080"/>
+          <w:sz w:val="32"/>
+          <w:szCs w:val="32"/>
+        </w:rPr>
+        <w:t xml:space="preserve">#funkcija </w:t>
+      </w:r>
+      <w:proofErr w:type="spellStart"/>
+      <w:r>
+        <w:rPr>
+          <w:rFonts w:ascii="Consolas" w:hAnsi="Consolas" w:cs="Consolas"/>
+          <w:color w:val="808080"/>
+          <w:sz w:val="32"/>
+          <w:szCs w:val="32"/>
+        </w:rPr>
+        <w:t>concat</w:t>
+      </w:r>
+      <w:proofErr w:type="spellEnd"/>
+      <w:r>
+        <w:rPr>
+          <w:rFonts w:ascii="Consolas" w:hAnsi="Consolas" w:cs="Consolas"/>
+          <w:color w:val="808080"/>
+          <w:sz w:val="32"/>
+          <w:szCs w:val="32"/>
+        </w:rPr>
+        <w:t xml:space="preserve"> spaja</w:t>
+      </w:r>
+    </w:p>
+    <w:p>
+      <w:pPr>
+        <w:autoSpaceDE w:val="0"/>
+        <w:autoSpaceDN w:val="0"/>
+        <w:adjustRightInd w:val="0"/>
+        <w:spacing w:after="0" w:line="240" w:lineRule="auto"/>
+        <w:rPr>
+          <w:rFonts w:ascii="Consolas" w:hAnsi="Consolas" w:cs="Consolas"/>
+          <w:sz w:val="32"/>
+          <w:szCs w:val="32"/>
+        </w:rPr>
+      </w:pPr>
+      <w:proofErr w:type="spellStart"/>
+      <w:r>
+        <w:rPr>
+          <w:rFonts w:ascii="Consolas" w:hAnsi="Consolas" w:cs="Consolas"/>
+          <w:b/>
+          <w:bCs/>
+          <w:color w:val="800000"/>
+          <w:sz w:val="32"/>
+          <w:szCs w:val="32"/>
+        </w:rPr>
+        <w:t>select</w:t>
+      </w:r>
+      <w:proofErr w:type="spellEnd"/>
+      <w:r>
+        <w:rPr>
+          <w:rFonts w:ascii="Consolas" w:hAnsi="Consolas" w:cs="Consolas"/>
+          <w:color w:val="000000"/>
+          <w:sz w:val="32"/>
+          <w:szCs w:val="32"/>
+        </w:rPr>
+        <w:t xml:space="preserve"> </w:t>
+      </w:r>
+    </w:p>
+    <w:p>
+      <w:pPr>
+        <w:autoSpaceDE w:val="0"/>
+        <w:autoSpaceDN w:val="0"/>
+        <w:adjustRightInd w:val="0"/>
+        <w:spacing w:after="0" w:line="240" w:lineRule="auto"/>
+        <w:rPr>
+          <w:rFonts w:ascii="Consolas" w:hAnsi="Consolas" w:cs="Consolas"/>
+          <w:sz w:val="32"/>
+          <w:szCs w:val="32"/>
+        </w:rPr>
+      </w:pPr>
+      <w:proofErr w:type="spellStart"/>
+      <w:r>
+        <w:rPr>
+          <w:rFonts w:ascii="Consolas" w:hAnsi="Consolas" w:cs="Consolas"/>
+          <w:b/>
+          <w:bCs/>
+          <w:color w:val="000080"/>
+          <w:sz w:val="32"/>
+          <w:szCs w:val="32"/>
+        </w:rPr>
+        <w:t>concat</w:t>
+      </w:r>
+      <w:proofErr w:type="spellEnd"/>
+      <w:r>
+        <w:rPr>
+          <w:rFonts w:ascii="Consolas" w:hAnsi="Consolas" w:cs="Consolas"/>
+          <w:color w:val="000000"/>
+          <w:sz w:val="32"/>
+          <w:szCs w:val="32"/>
+        </w:rPr>
+        <w:t xml:space="preserve">( </w:t>
+      </w:r>
+    </w:p>
+    <w:p>
+      <w:pPr>
+        <w:autoSpaceDE w:val="0"/>
+        <w:autoSpaceDN w:val="0"/>
+        <w:adjustRightInd w:val="0"/>
+        <w:spacing w:after="0" w:line="240" w:lineRule="auto"/>
+        <w:rPr>
+          <w:rFonts w:ascii="Consolas" w:hAnsi="Consolas" w:cs="Consolas"/>
+          <w:sz w:val="32"/>
+          <w:szCs w:val="32"/>
+        </w:rPr>
+      </w:pPr>
+      <w:proofErr w:type="spellStart"/>
+      <w:r>
+        <w:rPr>
+          <w:rFonts w:ascii="Consolas" w:hAnsi="Consolas" w:cs="Consolas"/>
+          <w:b/>
+          <w:bCs/>
+          <w:color w:val="800000"/>
+          <w:sz w:val="32"/>
+          <w:szCs w:val="32"/>
+        </w:rPr>
+        <w:t>left</w:t>
+      </w:r>
+      <w:proofErr w:type="spellEnd"/>
+      <w:r>
+        <w:rPr>
+          <w:rFonts w:ascii="Consolas" w:hAnsi="Consolas" w:cs="Consolas"/>
+          <w:color w:val="000000"/>
+          <w:sz w:val="32"/>
+          <w:szCs w:val="32"/>
+        </w:rPr>
+        <w:t>(</w:t>
+      </w:r>
+      <w:proofErr w:type="spellStart"/>
+      <w:r>
+        <w:rPr>
+          <w:rFonts w:ascii="Consolas" w:hAnsi="Consolas" w:cs="Consolas"/>
+          <w:b/>
+          <w:bCs/>
+          <w:color w:val="000080"/>
+          <w:sz w:val="32"/>
+          <w:szCs w:val="32"/>
+        </w:rPr>
+        <w:t>lower</w:t>
+      </w:r>
+      <w:proofErr w:type="spellEnd"/>
+      <w:r>
+        <w:rPr>
+          <w:rFonts w:ascii="Consolas" w:hAnsi="Consolas" w:cs="Consolas"/>
+          <w:color w:val="000000"/>
+          <w:sz w:val="32"/>
+          <w:szCs w:val="32"/>
+        </w:rPr>
+        <w:t>(ime),</w:t>
+      </w:r>
+      <w:r>
+        <w:rPr>
+          <w:rFonts w:ascii="Consolas" w:hAnsi="Consolas" w:cs="Consolas"/>
+          <w:color w:val="0000FF"/>
+          <w:sz w:val="32"/>
+          <w:szCs w:val="32"/>
+        </w:rPr>
+        <w:t>1</w:t>
+      </w:r>
+      <w:r>
+        <w:rPr>
+          <w:rFonts w:ascii="Consolas" w:hAnsi="Consolas" w:cs="Consolas"/>
+          <w:color w:val="000000"/>
+          <w:sz w:val="32"/>
+          <w:szCs w:val="32"/>
+        </w:rPr>
+        <w:t xml:space="preserve">), </w:t>
+      </w:r>
+      <w:proofErr w:type="spellStart"/>
+      <w:r>
+        <w:rPr>
+          <w:rFonts w:ascii="Consolas" w:hAnsi="Consolas" w:cs="Consolas"/>
+          <w:b/>
+          <w:bCs/>
+          <w:color w:val="000080"/>
+          <w:sz w:val="32"/>
+          <w:szCs w:val="32"/>
+        </w:rPr>
+        <w:t>lower</w:t>
+      </w:r>
+      <w:proofErr w:type="spellEnd"/>
+      <w:r>
+        <w:rPr>
+          <w:rFonts w:ascii="Consolas" w:hAnsi="Consolas" w:cs="Consolas"/>
+          <w:color w:val="000000"/>
+          <w:sz w:val="32"/>
+          <w:szCs w:val="32"/>
+        </w:rPr>
+        <w:t>(prezime),</w:t>
+      </w:r>
+      <w:r>
+        <w:rPr>
+          <w:rFonts w:ascii="Consolas" w:hAnsi="Consolas" w:cs="Consolas"/>
+          <w:color w:val="008000"/>
+          <w:sz w:val="32"/>
+          <w:szCs w:val="32"/>
+        </w:rPr>
+        <w:t>'@edunova.hr'</w:t>
+      </w:r>
+      <w:r>
+        <w:rPr>
+          <w:rFonts w:ascii="Consolas" w:hAnsi="Consolas" w:cs="Consolas"/>
+          <w:color w:val="000000"/>
+          <w:sz w:val="32"/>
+          <w:szCs w:val="32"/>
+        </w:rPr>
+        <w:t>)</w:t>
+      </w:r>
+    </w:p>
+    <w:p>
+      <w:pPr>
+        <w:autoSpaceDE w:val="0"/>
+        <w:autoSpaceDN w:val="0"/>
+        <w:adjustRightInd w:val="0"/>
+        <w:spacing w:after="0" w:line="240" w:lineRule="auto"/>
+        <w:rPr>
+          <w:rFonts w:ascii="Consolas" w:hAnsi="Consolas" w:cs="Consolas"/>
+          <w:color w:val="FF0000"/>
+          <w:sz w:val="32"/>
+          <w:szCs w:val="32"/>
+        </w:rPr>
+      </w:pPr>
+      <w:proofErr w:type="spellStart"/>
+      <w:r>
+        <w:rPr>
+          <w:rFonts w:ascii="Consolas" w:hAnsi="Consolas" w:cs="Consolas"/>
+          <w:b/>
+          <w:bCs/>
+          <w:color w:val="800000"/>
+          <w:sz w:val="32"/>
+          <w:szCs w:val="32"/>
+        </w:rPr>
+        <w:t>from</w:t>
+      </w:r>
+      <w:proofErr w:type="spellEnd"/>
+      <w:r>
+        <w:rPr>
+          <w:rFonts w:ascii="Consolas" w:hAnsi="Consolas" w:cs="Consolas"/>
+          <w:color w:val="000000"/>
+          <w:sz w:val="32"/>
+          <w:szCs w:val="32"/>
+        </w:rPr>
+        <w:t xml:space="preserve"> osoba</w:t>
+      </w:r>
+      <w:r>
+        <w:rPr>
+          <w:rFonts w:ascii="Consolas" w:hAnsi="Consolas" w:cs="Consolas"/>
+          <w:color w:val="FF0000"/>
+          <w:sz w:val="32"/>
+          <w:szCs w:val="32"/>
+        </w:rPr>
+        <w:t>;</w:t>
+      </w:r>
+    </w:p>
+    <w:p>
+      <w:pPr>
+        <w:autoSpaceDE w:val="0"/>
+        <w:autoSpaceDN w:val="0"/>
+        <w:adjustRightInd w:val="0"/>
+        <w:spacing w:after="0" w:line="240" w:lineRule="auto"/>
+        <w:rPr>
+          <w:rFonts w:ascii="Consolas" w:hAnsi="Consolas" w:cs="Consolas"/>
+          <w:color w:val="FF0000"/>
+          <w:sz w:val="32"/>
+          <w:szCs w:val="32"/>
+        </w:rPr>
+      </w:pPr>
+    </w:p>
+    <w:p>
+      <w:pPr>
+        <w:autoSpaceDE w:val="0"/>
+        <w:autoSpaceDN w:val="0"/>
+        <w:adjustRightInd w:val="0"/>
+        <w:spacing w:after="0" w:line="240" w:lineRule="auto"/>
+        <w:rPr>
+          <w:rFonts w:ascii="Consolas" w:hAnsi="Consolas" w:cs="Consolas"/>
+          <w:sz w:val="32"/>
+          <w:szCs w:val="32"/>
+        </w:rPr>
+      </w:pPr>
+      <w:r>
+        <w:rPr>
+          <w:rFonts w:ascii="Consolas" w:hAnsi="Consolas" w:cs="Consolas"/>
+          <w:color w:val="808080"/>
+          <w:sz w:val="32"/>
+          <w:szCs w:val="32"/>
+        </w:rPr>
+        <w:t xml:space="preserve">#kreiranje maila uz pretvaranje dijakritičkih znakova u </w:t>
+      </w:r>
+      <w:proofErr w:type="spellStart"/>
+      <w:r>
+        <w:rPr>
+          <w:rFonts w:ascii="Consolas" w:hAnsi="Consolas" w:cs="Consolas"/>
+          <w:color w:val="808080"/>
+          <w:sz w:val="32"/>
+          <w:szCs w:val="32"/>
+        </w:rPr>
+        <w:t>c,z,d</w:t>
+      </w:r>
+      <w:proofErr w:type="spellEnd"/>
+      <w:r>
+        <w:rPr>
+          <w:rFonts w:ascii="Consolas" w:hAnsi="Consolas" w:cs="Consolas"/>
+          <w:color w:val="808080"/>
+          <w:sz w:val="32"/>
+          <w:szCs w:val="32"/>
+        </w:rPr>
+        <w:t>,</w:t>
+      </w:r>
+    </w:p>
+    <w:p>
+      <w:pPr>
+        <w:autoSpaceDE w:val="0"/>
+        <w:autoSpaceDN w:val="0"/>
+        <w:adjustRightInd w:val="0"/>
+        <w:spacing w:after="0" w:line="240" w:lineRule="auto"/>
+        <w:rPr>
+          <w:rFonts w:ascii="Consolas" w:hAnsi="Consolas" w:cs="Consolas"/>
+          <w:sz w:val="32"/>
+          <w:szCs w:val="32"/>
+        </w:rPr>
+      </w:pPr>
+      <w:proofErr w:type="spellStart"/>
+      <w:r>
+        <w:rPr>
+          <w:rFonts w:ascii="Consolas" w:hAnsi="Consolas" w:cs="Consolas"/>
+          <w:b/>
+          <w:bCs/>
+          <w:color w:val="800000"/>
+          <w:sz w:val="32"/>
+          <w:szCs w:val="32"/>
+        </w:rPr>
+        <w:t>select</w:t>
+      </w:r>
+      <w:proofErr w:type="spellEnd"/>
+      <w:r>
+        <w:rPr>
+          <w:rFonts w:ascii="Consolas" w:hAnsi="Consolas" w:cs="Consolas"/>
+          <w:color w:val="000000"/>
+          <w:sz w:val="32"/>
+          <w:szCs w:val="32"/>
+        </w:rPr>
+        <w:t xml:space="preserve"> </w:t>
+      </w:r>
+    </w:p>
+    <w:p>
+      <w:pPr>
+        <w:autoSpaceDE w:val="0"/>
+        <w:autoSpaceDN w:val="0"/>
+        <w:adjustRightInd w:val="0"/>
+        <w:spacing w:after="0" w:line="240" w:lineRule="auto"/>
+        <w:rPr>
+          <w:rFonts w:ascii="Consolas" w:hAnsi="Consolas" w:cs="Consolas"/>
+          <w:sz w:val="32"/>
+          <w:szCs w:val="32"/>
+        </w:rPr>
+      </w:pPr>
+      <w:proofErr w:type="spellStart"/>
+      <w:r>
+        <w:rPr>
+          <w:rFonts w:ascii="Consolas" w:hAnsi="Consolas" w:cs="Consolas"/>
+          <w:b/>
+          <w:bCs/>
+          <w:color w:val="000080"/>
+          <w:sz w:val="32"/>
+          <w:szCs w:val="32"/>
+        </w:rPr>
+        <w:t>concat</w:t>
+      </w:r>
+      <w:proofErr w:type="spellEnd"/>
+      <w:r>
+        <w:rPr>
+          <w:rFonts w:ascii="Consolas" w:hAnsi="Consolas" w:cs="Consolas"/>
+          <w:color w:val="000000"/>
+          <w:sz w:val="32"/>
+          <w:szCs w:val="32"/>
+        </w:rPr>
+        <w:t>(</w:t>
+      </w:r>
+      <w:proofErr w:type="spellStart"/>
+      <w:r>
+        <w:rPr>
+          <w:rFonts w:ascii="Consolas" w:hAnsi="Consolas" w:cs="Consolas"/>
+          <w:b/>
+          <w:bCs/>
+          <w:color w:val="800000"/>
+          <w:sz w:val="32"/>
+          <w:szCs w:val="32"/>
+        </w:rPr>
+        <w:t>left</w:t>
+      </w:r>
+      <w:proofErr w:type="spellEnd"/>
+      <w:r>
+        <w:rPr>
+          <w:rFonts w:ascii="Consolas" w:hAnsi="Consolas" w:cs="Consolas"/>
+          <w:color w:val="000000"/>
+          <w:sz w:val="32"/>
+          <w:szCs w:val="32"/>
+        </w:rPr>
+        <w:t>(</w:t>
+      </w:r>
+      <w:proofErr w:type="spellStart"/>
+      <w:r>
+        <w:rPr>
+          <w:rFonts w:ascii="Consolas" w:hAnsi="Consolas" w:cs="Consolas"/>
+          <w:b/>
+          <w:bCs/>
+          <w:color w:val="000080"/>
+          <w:sz w:val="32"/>
+          <w:szCs w:val="32"/>
+        </w:rPr>
+        <w:t>lower</w:t>
+      </w:r>
+      <w:proofErr w:type="spellEnd"/>
+      <w:r>
+        <w:rPr>
+          <w:rFonts w:ascii="Consolas" w:hAnsi="Consolas" w:cs="Consolas"/>
+          <w:color w:val="000000"/>
+          <w:sz w:val="32"/>
+          <w:szCs w:val="32"/>
+        </w:rPr>
+        <w:t>(ime),</w:t>
+      </w:r>
+      <w:r>
+        <w:rPr>
+          <w:rFonts w:ascii="Consolas" w:hAnsi="Consolas" w:cs="Consolas"/>
+          <w:color w:val="0000FF"/>
+          <w:sz w:val="32"/>
+          <w:szCs w:val="32"/>
+        </w:rPr>
+        <w:t>1</w:t>
+      </w:r>
+      <w:r>
+        <w:rPr>
+          <w:rFonts w:ascii="Consolas" w:hAnsi="Consolas" w:cs="Consolas"/>
+          <w:color w:val="000000"/>
+          <w:sz w:val="32"/>
+          <w:szCs w:val="32"/>
+        </w:rPr>
+        <w:t>),</w:t>
+      </w:r>
+      <w:proofErr w:type="spellStart"/>
+      <w:r>
+        <w:rPr>
+          <w:rFonts w:ascii="Consolas" w:hAnsi="Consolas" w:cs="Consolas"/>
+          <w:b/>
+          <w:bCs/>
+          <w:color w:val="000080"/>
+          <w:sz w:val="32"/>
+          <w:szCs w:val="32"/>
+        </w:rPr>
+        <w:t>lower</w:t>
+      </w:r>
+      <w:proofErr w:type="spellEnd"/>
+      <w:r>
+        <w:rPr>
+          <w:rFonts w:ascii="Consolas" w:hAnsi="Consolas" w:cs="Consolas"/>
+          <w:color w:val="000000"/>
+          <w:sz w:val="32"/>
+          <w:szCs w:val="32"/>
+        </w:rPr>
+        <w:t>(</w:t>
+      </w:r>
+      <w:proofErr w:type="spellStart"/>
+      <w:r>
+        <w:rPr>
+          <w:rFonts w:ascii="Consolas" w:hAnsi="Consolas" w:cs="Consolas"/>
+          <w:b/>
+          <w:bCs/>
+          <w:color w:val="000080"/>
+          <w:sz w:val="32"/>
+          <w:szCs w:val="32"/>
+        </w:rPr>
+        <w:t>replace</w:t>
+      </w:r>
+      <w:proofErr w:type="spellEnd"/>
+    </w:p>
+    <w:p>
+      <w:pPr>
+        <w:autoSpaceDE w:val="0"/>
+        <w:autoSpaceDN w:val="0"/>
+        <w:adjustRightInd w:val="0"/>
+        <w:spacing w:after="0" w:line="240" w:lineRule="auto"/>
+        <w:rPr>
+          <w:rFonts w:ascii="Consolas" w:hAnsi="Consolas" w:cs="Consolas"/>
+          <w:sz w:val="32"/>
+          <w:szCs w:val="32"/>
+        </w:rPr>
+      </w:pPr>
+      <w:r>
+        <w:rPr>
+          <w:rFonts w:ascii="Consolas" w:hAnsi="Consolas" w:cs="Consolas"/>
+          <w:color w:val="000000"/>
+          <w:sz w:val="32"/>
+          <w:szCs w:val="32"/>
+        </w:rPr>
+        <w:tab/>
+        <w:t>(</w:t>
+      </w:r>
+      <w:proofErr w:type="spellStart"/>
+      <w:r>
+        <w:rPr>
+          <w:rFonts w:ascii="Consolas" w:hAnsi="Consolas" w:cs="Consolas"/>
+          <w:b/>
+          <w:bCs/>
+          <w:color w:val="800000"/>
+          <w:sz w:val="32"/>
+          <w:szCs w:val="32"/>
+        </w:rPr>
+        <w:t>replace</w:t>
+      </w:r>
+      <w:proofErr w:type="spellEnd"/>
+      <w:r>
+        <w:rPr>
+          <w:rFonts w:ascii="Consolas" w:hAnsi="Consolas" w:cs="Consolas"/>
+          <w:color w:val="000000"/>
+          <w:sz w:val="32"/>
+          <w:szCs w:val="32"/>
+        </w:rPr>
+        <w:t xml:space="preserve"> </w:t>
+      </w:r>
+    </w:p>
+    <w:p>
+      <w:pPr>
+        <w:autoSpaceDE w:val="0"/>
+        <w:autoSpaceDN w:val="0"/>
+        <w:adjustRightInd w:val="0"/>
+        <w:spacing w:after="0" w:line="240" w:lineRule="auto"/>
+        <w:rPr>
+          <w:rFonts w:ascii="Consolas" w:hAnsi="Consolas" w:cs="Consolas"/>
+          <w:sz w:val="32"/>
+          <w:szCs w:val="32"/>
+        </w:rPr>
+      </w:pPr>
+      <w:r>
+        <w:rPr>
+          <w:rFonts w:ascii="Consolas" w:hAnsi="Consolas" w:cs="Consolas"/>
+          <w:color w:val="000000"/>
+          <w:sz w:val="32"/>
+          <w:szCs w:val="32"/>
+        </w:rPr>
+        <w:tab/>
+        <w:t>(</w:t>
+      </w:r>
+      <w:proofErr w:type="spellStart"/>
+      <w:r>
+        <w:rPr>
+          <w:rFonts w:ascii="Consolas" w:hAnsi="Consolas" w:cs="Consolas"/>
+          <w:b/>
+          <w:bCs/>
+          <w:color w:val="800000"/>
+          <w:sz w:val="32"/>
+          <w:szCs w:val="32"/>
+        </w:rPr>
+        <w:t>replace</w:t>
+      </w:r>
+      <w:proofErr w:type="spellEnd"/>
+      <w:r>
+        <w:rPr>
+          <w:rFonts w:ascii="Consolas" w:hAnsi="Consolas" w:cs="Consolas"/>
+          <w:color w:val="000000"/>
+          <w:sz w:val="32"/>
+          <w:szCs w:val="32"/>
+        </w:rPr>
+        <w:t xml:space="preserve"> </w:t>
+      </w:r>
+    </w:p>
+    <w:p>
+      <w:pPr>
+        <w:autoSpaceDE w:val="0"/>
+        <w:autoSpaceDN w:val="0"/>
+        <w:adjustRightInd w:val="0"/>
+        <w:spacing w:after="0" w:line="240" w:lineRule="auto"/>
+        <w:rPr>
+          <w:rFonts w:ascii="Consolas" w:hAnsi="Consolas" w:cs="Consolas"/>
+          <w:sz w:val="32"/>
+          <w:szCs w:val="32"/>
+        </w:rPr>
+      </w:pPr>
+      <w:r>
+        <w:rPr>
+          <w:rFonts w:ascii="Consolas" w:hAnsi="Consolas" w:cs="Consolas"/>
+          <w:color w:val="000000"/>
+          <w:sz w:val="32"/>
+          <w:szCs w:val="32"/>
+        </w:rPr>
+        <w:tab/>
+        <w:t>(</w:t>
+      </w:r>
+      <w:proofErr w:type="spellStart"/>
+      <w:r>
+        <w:rPr>
+          <w:rFonts w:ascii="Consolas" w:hAnsi="Consolas" w:cs="Consolas"/>
+          <w:b/>
+          <w:bCs/>
+          <w:color w:val="000080"/>
+          <w:sz w:val="32"/>
+          <w:szCs w:val="32"/>
+        </w:rPr>
+        <w:t>replace</w:t>
+      </w:r>
+      <w:proofErr w:type="spellEnd"/>
+    </w:p>
+    <w:p>
+      <w:pPr>
+        <w:autoSpaceDE w:val="0"/>
+        <w:autoSpaceDN w:val="0"/>
+        <w:adjustRightInd w:val="0"/>
+        <w:spacing w:after="0" w:line="240" w:lineRule="auto"/>
+        <w:rPr>
+          <w:rFonts w:ascii="Consolas" w:hAnsi="Consolas" w:cs="Consolas"/>
+          <w:sz w:val="32"/>
+          <w:szCs w:val="32"/>
+        </w:rPr>
+      </w:pPr>
+      <w:r>
+        <w:rPr>
+          <w:rFonts w:ascii="Consolas" w:hAnsi="Consolas" w:cs="Consolas"/>
+          <w:color w:val="000000"/>
+          <w:sz w:val="32"/>
+          <w:szCs w:val="32"/>
+        </w:rPr>
+        <w:tab/>
+        <w:t>(</w:t>
+      </w:r>
+      <w:proofErr w:type="spellStart"/>
+      <w:r>
+        <w:rPr>
+          <w:rFonts w:ascii="Consolas" w:hAnsi="Consolas" w:cs="Consolas"/>
+          <w:b/>
+          <w:bCs/>
+          <w:color w:val="000080"/>
+          <w:sz w:val="32"/>
+          <w:szCs w:val="32"/>
+        </w:rPr>
+        <w:t>replace</w:t>
+      </w:r>
+      <w:proofErr w:type="spellEnd"/>
+      <w:r>
+        <w:rPr>
+          <w:rFonts w:ascii="Consolas" w:hAnsi="Consolas" w:cs="Consolas"/>
+          <w:color w:val="000000"/>
+          <w:sz w:val="32"/>
+          <w:szCs w:val="32"/>
+        </w:rPr>
+        <w:t xml:space="preserve"> </w:t>
+      </w:r>
+    </w:p>
+    <w:p>
+      <w:pPr>
+        <w:autoSpaceDE w:val="0"/>
+        <w:autoSpaceDN w:val="0"/>
+        <w:adjustRightInd w:val="0"/>
+        <w:spacing w:after="0" w:line="240" w:lineRule="auto"/>
+        <w:rPr>
+          <w:rFonts w:ascii="Consolas" w:hAnsi="Consolas" w:cs="Consolas"/>
+          <w:sz w:val="32"/>
+          <w:szCs w:val="32"/>
+        </w:rPr>
+      </w:pPr>
+      <w:r>
+        <w:rPr>
+          <w:rFonts w:ascii="Consolas" w:hAnsi="Consolas" w:cs="Consolas"/>
+          <w:color w:val="000000"/>
+          <w:sz w:val="32"/>
+          <w:szCs w:val="32"/>
+        </w:rPr>
+        <w:tab/>
+        <w:t>(</w:t>
+      </w:r>
+      <w:proofErr w:type="spellStart"/>
+      <w:r>
+        <w:rPr>
+          <w:rFonts w:ascii="Consolas" w:hAnsi="Consolas" w:cs="Consolas"/>
+          <w:b/>
+          <w:bCs/>
+          <w:color w:val="000080"/>
+          <w:sz w:val="32"/>
+          <w:szCs w:val="32"/>
+        </w:rPr>
+        <w:t>replace</w:t>
+      </w:r>
+      <w:proofErr w:type="spellEnd"/>
+      <w:r>
+        <w:rPr>
+          <w:rFonts w:ascii="Consolas" w:hAnsi="Consolas" w:cs="Consolas"/>
+          <w:color w:val="000000"/>
+          <w:sz w:val="32"/>
+          <w:szCs w:val="32"/>
+        </w:rPr>
+        <w:t xml:space="preserve"> (</w:t>
+      </w:r>
+      <w:proofErr w:type="spellStart"/>
+      <w:r>
+        <w:rPr>
+          <w:rFonts w:ascii="Consolas" w:hAnsi="Consolas" w:cs="Consolas"/>
+          <w:b/>
+          <w:bCs/>
+          <w:color w:val="000080"/>
+          <w:sz w:val="32"/>
+          <w:szCs w:val="32"/>
+        </w:rPr>
+        <w:t>upper</w:t>
+      </w:r>
+      <w:proofErr w:type="spellEnd"/>
+      <w:r>
+        <w:rPr>
+          <w:rFonts w:ascii="Consolas" w:hAnsi="Consolas" w:cs="Consolas"/>
+          <w:color w:val="000000"/>
+          <w:sz w:val="32"/>
+          <w:szCs w:val="32"/>
+        </w:rPr>
+        <w:t>(prezime),</w:t>
+      </w:r>
+      <w:r>
+        <w:rPr>
+          <w:rFonts w:ascii="Consolas" w:hAnsi="Consolas" w:cs="Consolas"/>
+          <w:color w:val="008000"/>
+          <w:sz w:val="32"/>
+          <w:szCs w:val="32"/>
+        </w:rPr>
+        <w:t>'Ć'</w:t>
+      </w:r>
+      <w:r>
+        <w:rPr>
+          <w:rFonts w:ascii="Consolas" w:hAnsi="Consolas" w:cs="Consolas"/>
+          <w:color w:val="000000"/>
+          <w:sz w:val="32"/>
+          <w:szCs w:val="32"/>
+        </w:rPr>
+        <w:t>,</w:t>
+      </w:r>
+      <w:r>
+        <w:rPr>
+          <w:rFonts w:ascii="Consolas" w:hAnsi="Consolas" w:cs="Consolas"/>
+          <w:color w:val="008000"/>
+          <w:sz w:val="32"/>
+          <w:szCs w:val="32"/>
+        </w:rPr>
+        <w:t>'C'</w:t>
+      </w:r>
+      <w:r>
+        <w:rPr>
+          <w:rFonts w:ascii="Consolas" w:hAnsi="Consolas" w:cs="Consolas"/>
+          <w:color w:val="000000"/>
+          <w:sz w:val="32"/>
+          <w:szCs w:val="32"/>
+        </w:rPr>
+        <w:t>),</w:t>
+      </w:r>
+      <w:r>
+        <w:rPr>
+          <w:rFonts w:ascii="Consolas" w:hAnsi="Consolas" w:cs="Consolas"/>
+          <w:color w:val="008000"/>
+          <w:sz w:val="32"/>
+          <w:szCs w:val="32"/>
+        </w:rPr>
+        <w:t>'Č'</w:t>
+      </w:r>
+      <w:r>
+        <w:rPr>
+          <w:rFonts w:ascii="Consolas" w:hAnsi="Consolas" w:cs="Consolas"/>
+          <w:color w:val="000000"/>
+          <w:sz w:val="32"/>
+          <w:szCs w:val="32"/>
+        </w:rPr>
+        <w:t>,</w:t>
+      </w:r>
+      <w:r>
+        <w:rPr>
+          <w:rFonts w:ascii="Consolas" w:hAnsi="Consolas" w:cs="Consolas"/>
+          <w:color w:val="008000"/>
+          <w:sz w:val="32"/>
+          <w:szCs w:val="32"/>
+        </w:rPr>
+        <w:t>'C'</w:t>
+      </w:r>
+      <w:r>
+        <w:rPr>
+          <w:rFonts w:ascii="Consolas" w:hAnsi="Consolas" w:cs="Consolas"/>
+          <w:color w:val="000000"/>
+          <w:sz w:val="32"/>
+          <w:szCs w:val="32"/>
+        </w:rPr>
+        <w:t>),</w:t>
+      </w:r>
+      <w:r>
+        <w:rPr>
+          <w:rFonts w:ascii="Consolas" w:hAnsi="Consolas" w:cs="Consolas"/>
+          <w:color w:val="008000"/>
+          <w:sz w:val="32"/>
+          <w:szCs w:val="32"/>
+        </w:rPr>
+        <w:t>' '</w:t>
+      </w:r>
+      <w:r>
+        <w:rPr>
+          <w:rFonts w:ascii="Consolas" w:hAnsi="Consolas" w:cs="Consolas"/>
+          <w:color w:val="000000"/>
+          <w:sz w:val="32"/>
+          <w:szCs w:val="32"/>
+        </w:rPr>
+        <w:t>,</w:t>
+      </w:r>
+      <w:r>
+        <w:rPr>
+          <w:rFonts w:ascii="Consolas" w:hAnsi="Consolas" w:cs="Consolas"/>
+          <w:color w:val="008000"/>
+          <w:sz w:val="32"/>
+          <w:szCs w:val="32"/>
+        </w:rPr>
+        <w:t>''</w:t>
+      </w:r>
+      <w:r>
+        <w:rPr>
+          <w:rFonts w:ascii="Consolas" w:hAnsi="Consolas" w:cs="Consolas"/>
+          <w:color w:val="000000"/>
+          <w:sz w:val="32"/>
+          <w:szCs w:val="32"/>
+        </w:rPr>
+        <w:t xml:space="preserve">), </w:t>
+      </w:r>
+      <w:r>
+        <w:rPr>
+          <w:rFonts w:ascii="Consolas" w:hAnsi="Consolas" w:cs="Consolas"/>
+          <w:color w:val="008000"/>
+          <w:sz w:val="32"/>
+          <w:szCs w:val="32"/>
+        </w:rPr>
+        <w:t>'Đ'</w:t>
+      </w:r>
+      <w:r>
+        <w:rPr>
+          <w:rFonts w:ascii="Consolas" w:hAnsi="Consolas" w:cs="Consolas"/>
+          <w:color w:val="000000"/>
+          <w:sz w:val="32"/>
+          <w:szCs w:val="32"/>
+        </w:rPr>
+        <w:t>,</w:t>
+      </w:r>
+      <w:r>
+        <w:rPr>
+          <w:rFonts w:ascii="Consolas" w:hAnsi="Consolas" w:cs="Consolas"/>
+          <w:color w:val="008000"/>
+          <w:sz w:val="32"/>
+          <w:szCs w:val="32"/>
+        </w:rPr>
+        <w:t>'D'</w:t>
+      </w:r>
+      <w:r>
+        <w:rPr>
+          <w:rFonts w:ascii="Consolas" w:hAnsi="Consolas" w:cs="Consolas"/>
+          <w:color w:val="000000"/>
+          <w:sz w:val="32"/>
+          <w:szCs w:val="32"/>
+        </w:rPr>
+        <w:t>),</w:t>
+      </w:r>
+      <w:r>
+        <w:rPr>
+          <w:rFonts w:ascii="Consolas" w:hAnsi="Consolas" w:cs="Consolas"/>
+          <w:color w:val="008000"/>
+          <w:sz w:val="32"/>
+          <w:szCs w:val="32"/>
+        </w:rPr>
+        <w:t>'Ž'</w:t>
+      </w:r>
+      <w:r>
+        <w:rPr>
+          <w:rFonts w:ascii="Consolas" w:hAnsi="Consolas" w:cs="Consolas"/>
+          <w:color w:val="000000"/>
+          <w:sz w:val="32"/>
+          <w:szCs w:val="32"/>
+        </w:rPr>
+        <w:t>,</w:t>
+      </w:r>
+      <w:r>
+        <w:rPr>
+          <w:rFonts w:ascii="Consolas" w:hAnsi="Consolas" w:cs="Consolas"/>
+          <w:color w:val="008000"/>
+          <w:sz w:val="32"/>
+          <w:szCs w:val="32"/>
+        </w:rPr>
+        <w:t>'Z'</w:t>
+      </w:r>
+      <w:r>
+        <w:rPr>
+          <w:rFonts w:ascii="Consolas" w:hAnsi="Consolas" w:cs="Consolas"/>
+          <w:color w:val="000000"/>
+          <w:sz w:val="32"/>
+          <w:szCs w:val="32"/>
+        </w:rPr>
+        <w:t xml:space="preserve">), </w:t>
+      </w:r>
+      <w:r>
+        <w:rPr>
+          <w:rFonts w:ascii="Consolas" w:hAnsi="Consolas" w:cs="Consolas"/>
+          <w:color w:val="008000"/>
+          <w:sz w:val="32"/>
+          <w:szCs w:val="32"/>
+        </w:rPr>
+        <w:t>'Š'</w:t>
+      </w:r>
+      <w:r>
+        <w:rPr>
+          <w:rFonts w:ascii="Consolas" w:hAnsi="Consolas" w:cs="Consolas"/>
+          <w:color w:val="000000"/>
+          <w:sz w:val="32"/>
+          <w:szCs w:val="32"/>
+        </w:rPr>
+        <w:t>,</w:t>
+      </w:r>
+      <w:r>
+        <w:rPr>
+          <w:rFonts w:ascii="Consolas" w:hAnsi="Consolas" w:cs="Consolas"/>
+          <w:color w:val="008000"/>
+          <w:sz w:val="32"/>
+          <w:szCs w:val="32"/>
+        </w:rPr>
+        <w:t>'S'</w:t>
+      </w:r>
+      <w:r>
+        <w:rPr>
+          <w:rFonts w:ascii="Consolas" w:hAnsi="Consolas" w:cs="Consolas"/>
+          <w:color w:val="000000"/>
+          <w:sz w:val="32"/>
+          <w:szCs w:val="32"/>
+        </w:rPr>
+        <w:t>)),</w:t>
+      </w:r>
+      <w:r>
+        <w:rPr>
+          <w:rFonts w:ascii="Consolas" w:hAnsi="Consolas" w:cs="Consolas"/>
+          <w:color w:val="008000"/>
+          <w:sz w:val="32"/>
+          <w:szCs w:val="32"/>
+        </w:rPr>
+        <w:t>'@skole.hr'</w:t>
+      </w:r>
+    </w:p>
+    <w:p>
+      <w:pPr>
+        <w:autoSpaceDE w:val="0"/>
+        <w:autoSpaceDN w:val="0"/>
+        <w:adjustRightInd w:val="0"/>
+        <w:spacing w:after="0" w:line="240" w:lineRule="auto"/>
+        <w:rPr>
+          <w:rFonts w:ascii="Consolas" w:hAnsi="Consolas" w:cs="Consolas"/>
+          <w:sz w:val="32"/>
+          <w:szCs w:val="32"/>
+        </w:rPr>
+      </w:pPr>
+      <w:r>
+        <w:rPr>
+          <w:rFonts w:ascii="Consolas" w:hAnsi="Consolas" w:cs="Consolas"/>
+          <w:color w:val="000000"/>
+          <w:sz w:val="32"/>
+          <w:szCs w:val="32"/>
+        </w:rPr>
+        <w:t xml:space="preserve">      )</w:t>
+      </w:r>
+    </w:p>
+    <w:p>
+      <w:pPr>
+        <w:autoSpaceDE w:val="0"/>
+        <w:autoSpaceDN w:val="0"/>
+        <w:adjustRightInd w:val="0"/>
+        <w:spacing w:after="0" w:line="240" w:lineRule="auto"/>
+        <w:rPr>
+          <w:rFonts w:ascii="Consolas" w:hAnsi="Consolas" w:cs="Consolas"/>
+          <w:color w:val="808080"/>
+          <w:sz w:val="32"/>
+          <w:szCs w:val="32"/>
+        </w:rPr>
+      </w:pPr>
+      <w:proofErr w:type="spellStart"/>
+      <w:r>
+        <w:rPr>
+          <w:rFonts w:ascii="Consolas" w:hAnsi="Consolas" w:cs="Consolas"/>
+          <w:b/>
+          <w:bCs/>
+          <w:color w:val="800000"/>
+          <w:sz w:val="32"/>
+          <w:szCs w:val="32"/>
+        </w:rPr>
+        <w:t>from</w:t>
+      </w:r>
+      <w:proofErr w:type="spellEnd"/>
+      <w:r>
+        <w:rPr>
+          <w:rFonts w:ascii="Consolas" w:hAnsi="Consolas" w:cs="Consolas"/>
+          <w:color w:val="000000"/>
+          <w:sz w:val="32"/>
+          <w:szCs w:val="32"/>
+        </w:rPr>
+        <w:t xml:space="preserve"> osoba</w:t>
+      </w:r>
+      <w:r>
+        <w:rPr>
+          <w:rFonts w:ascii="Consolas" w:hAnsi="Consolas" w:cs="Consolas"/>
+          <w:color w:val="FF0000"/>
+          <w:sz w:val="32"/>
+          <w:szCs w:val="32"/>
+        </w:rPr>
+        <w:t>;</w:t>
+      </w:r>
+      <w:bookmarkStart w:id="0" w:name="_GoBack"/>
+      <w:bookmarkEnd w:id="0"/>
+    </w:p>
+    <w:p>
+      <w:pPr>
+        <w:autoSpaceDE w:val="0"/>
+        <w:autoSpaceDN w:val="0"/>
+        <w:adjustRightInd w:val="0"/>
+        <w:spacing w:after="0" w:line="240" w:lineRule="auto"/>
+        <w:rPr>
+          <w:rFonts w:ascii="Consolas" w:hAnsi="Consolas" w:cs="Consolas"/>
+          <w:color w:val="808080"/>
+          <w:sz w:val="32"/>
+          <w:szCs w:val="32"/>
+        </w:rPr>
+      </w:pPr>
+    </w:p>
+    <w:p>
+      <w:pPr>
+        <w:autoSpaceDE w:val="0"/>
+        <w:autoSpaceDN w:val="0"/>
+        <w:adjustRightInd w:val="0"/>
+        <w:spacing w:after="0" w:line="240" w:lineRule="auto"/>
+        <w:rPr>
+          <w:rFonts w:ascii="Consolas" w:hAnsi="Consolas" w:cs="Consolas"/>
+          <w:sz w:val="32"/>
+          <w:szCs w:val="32"/>
+        </w:rPr>
+      </w:pPr>
+      <w:r>
+        <w:rPr>
+          <w:rFonts w:ascii="Consolas" w:hAnsi="Consolas" w:cs="Consolas"/>
+          <w:color w:val="808080"/>
+          <w:sz w:val="32"/>
+          <w:szCs w:val="32"/>
+        </w:rPr>
         <w:t xml:space="preserve">#prva </w:t>
       </w:r>
       <w:proofErr w:type="spellStart"/>
@@ -112,6 +1688,7 @@
           <w:sz w:val="32"/>
           <w:szCs w:val="32"/>
         </w:rPr>
+        <w:lastRenderedPageBreak/>
         <w:t>delimiter</w:t>
       </w:r>
       <w:proofErr w:type="spellEnd"/>
@@ -1204,6 +2781,7 @@
           <w:sz w:val="32"/>
           <w:szCs w:val="32"/>
         </w:rPr>
+        <w:lastRenderedPageBreak/>
         <w:t>delimiter</w:t>
       </w:r>
       <w:proofErr w:type="spellEnd"/>
@@ -2686,6 +4264,7 @@
           <w:sz w:val="32"/>
           <w:szCs w:val="32"/>
         </w:rPr>
+        <w:lastRenderedPageBreak/>
         <w:t>select</w:t>
       </w:r>
       <w:proofErr w:type="spellEnd"/>
@@ -3877,8 +5456,6 @@
         </w:rPr>
         <w:t>select</w:t>
       </w:r>
-      <w:bookmarkStart w:id="0" w:name="_GoBack"/>
-      <w:bookmarkEnd w:id="0"/>
       <w:r>
         <w:rPr>
           <w:rFonts w:ascii="Consolas" w:hAnsi="Consolas" w:cs="Consolas"/>

</xml_diff>